<commit_message>
update note & pipfile
</commit_message>
<xml_diff>
--- a/筆記15-安裝TensorFlow(有坑注意).docx
+++ b/筆記15-安裝TensorFlow(有坑注意).docx
@@ -621,13 +621,15 @@
         </w:rPr>
         <w:t>&gt;&gt;&gt;&gt;&gt;&gt;&gt;&gt;&gt;</w:t>
       </w:r>
+      <w:bookmarkStart w:id="0" w:name="_GoBack"/>
+      <w:bookmarkEnd w:id="0"/>
     </w:p>
     <w:p>
       <w:pPr>
         <w:rPr>
           <w:color w:val="FF0000"/>
-          <w:sz w:val="28"/>
-          <w:szCs w:val="28"/>
+          <w:sz w:val="40"/>
+          <w:szCs w:val="40"/>
         </w:rPr>
       </w:pPr>
       <w:r>
@@ -652,8 +654,8 @@
       <w:r>
         <w:rPr>
           <w:color w:val="FF0000"/>
-          <w:sz w:val="28"/>
-          <w:szCs w:val="28"/>
+          <w:sz w:val="40"/>
+          <w:szCs w:val="40"/>
         </w:rPr>
         <w:t>pipenv</w:t>
       </w:r>
@@ -661,8 +663,8 @@
       <w:r>
         <w:rPr>
           <w:color w:val="FF0000"/>
-          <w:sz w:val="28"/>
-          <w:szCs w:val="28"/>
+          <w:sz w:val="40"/>
+          <w:szCs w:val="40"/>
         </w:rPr>
         <w:t xml:space="preserve"> </w:t>
       </w:r>
@@ -670,8 +672,8 @@
       <w:r>
         <w:rPr>
           <w:color w:val="FF0000"/>
-          <w:sz w:val="28"/>
-          <w:szCs w:val="28"/>
+          <w:sz w:val="40"/>
+          <w:szCs w:val="40"/>
         </w:rPr>
         <w:t>–</w:t>
       </w:r>
@@ -679,8 +681,8 @@
       <w:r>
         <w:rPr>
           <w:color w:val="FF0000"/>
-          <w:sz w:val="28"/>
-          <w:szCs w:val="28"/>
+          <w:sz w:val="40"/>
+          <w:szCs w:val="40"/>
         </w:rPr>
         <w:t>python 3.6</w:t>
       </w:r>
@@ -742,7 +744,6 @@
     <w:p>
       <w:pPr>
         <w:rPr>
-          <w:rFonts w:hint="eastAsia"/>
           <w:color w:val="FF0000"/>
           <w:sz w:val="28"/>
           <w:szCs w:val="28"/>
@@ -757,29 +758,47 @@
         </w:rPr>
         <w:t>再輸入</w:t>
       </w:r>
-      <w:r>
-        <w:rPr>
-          <w:rFonts w:hint="eastAsia"/>
-          <w:color w:val="FF0000"/>
-          <w:sz w:val="28"/>
-          <w:szCs w:val="28"/>
+      <w:proofErr w:type="spellStart"/>
+      <w:r>
+        <w:rPr>
+          <w:rFonts w:hint="eastAsia"/>
+          <w:color w:val="FF0000"/>
+          <w:sz w:val="40"/>
+          <w:szCs w:val="40"/>
         </w:rPr>
         <w:t>p</w:t>
       </w:r>
       <w:r>
         <w:rPr>
           <w:color w:val="FF0000"/>
-          <w:sz w:val="28"/>
-          <w:szCs w:val="28"/>
-        </w:rPr>
-        <w:t xml:space="preserve">ip install </w:t>
+          <w:sz w:val="40"/>
+          <w:szCs w:val="40"/>
+        </w:rPr>
+        <w:t>ip</w:t>
+      </w:r>
+      <w:r>
+        <w:rPr>
+          <w:color w:val="FF0000"/>
+          <w:sz w:val="40"/>
+          <w:szCs w:val="40"/>
+        </w:rPr>
+        <w:t>env</w:t>
+      </w:r>
+      <w:proofErr w:type="spellEnd"/>
+      <w:r>
+        <w:rPr>
+          <w:color w:val="FF0000"/>
+          <w:sz w:val="40"/>
+          <w:szCs w:val="40"/>
+        </w:rPr>
+        <w:t xml:space="preserve"> install </w:t>
       </w:r>
       <w:proofErr w:type="spellStart"/>
       <w:r>
         <w:rPr>
           <w:color w:val="FF0000"/>
-          <w:sz w:val="28"/>
-          <w:szCs w:val="28"/>
+          <w:sz w:val="40"/>
+          <w:szCs w:val="40"/>
         </w:rPr>
         <w:t>tensorflow</w:t>
       </w:r>
@@ -802,8 +821,6 @@
         </w:rPr>
         <w:t>!!!!</w:t>
       </w:r>
-      <w:bookmarkStart w:id="0" w:name="_GoBack"/>
-      <w:bookmarkEnd w:id="0"/>
     </w:p>
     <w:sectPr>
       <w:pgSz w:w="11906" w:h="16838"/>

</xml_diff>

<commit_message>
update pipfile, add note
</commit_message>
<xml_diff>
--- a/筆記15-安裝TensorFlow(有坑注意).docx
+++ b/筆記15-安裝TensorFlow(有坑注意).docx
@@ -621,205 +621,446 @@
         </w:rPr>
         <w:t>&gt;&gt;&gt;&gt;&gt;&gt;&gt;&gt;&gt;</w:t>
       </w:r>
+    </w:p>
+    <w:p>
+      <w:pPr>
+        <w:rPr>
+          <w:color w:val="FF0000"/>
+          <w:sz w:val="40"/>
+          <w:szCs w:val="40"/>
+        </w:rPr>
+      </w:pPr>
+      <w:r>
+        <w:rPr>
+          <w:rFonts w:hint="eastAsia"/>
+          <w:color w:val="FF0000"/>
+          <w:sz w:val="28"/>
+          <w:szCs w:val="28"/>
+        </w:rPr>
+        <w:t>再到該專案</w:t>
+      </w:r>
+      <w:r>
+        <w:rPr>
+          <w:rFonts w:hint="eastAsia"/>
+          <w:color w:val="FF0000"/>
+          <w:sz w:val="28"/>
+          <w:szCs w:val="28"/>
+        </w:rPr>
+        <w:t xml:space="preserve">  </w:t>
+      </w:r>
+      <w:proofErr w:type="spellStart"/>
+      <w:r>
+        <w:rPr>
+          <w:color w:val="FF0000"/>
+          <w:sz w:val="40"/>
+          <w:szCs w:val="40"/>
+        </w:rPr>
+        <w:t>pipenv</w:t>
+      </w:r>
+      <w:proofErr w:type="spellEnd"/>
+      <w:r>
+        <w:rPr>
+          <w:color w:val="FF0000"/>
+          <w:sz w:val="40"/>
+          <w:szCs w:val="40"/>
+        </w:rPr>
+        <w:t xml:space="preserve"> </w:t>
+      </w:r>
+      <w:proofErr w:type="gramStart"/>
+      <w:r>
+        <w:rPr>
+          <w:color w:val="FF0000"/>
+          <w:sz w:val="40"/>
+          <w:szCs w:val="40"/>
+        </w:rPr>
+        <w:t>–</w:t>
+      </w:r>
+      <w:proofErr w:type="gramEnd"/>
+      <w:r>
+        <w:rPr>
+          <w:color w:val="FF0000"/>
+          <w:sz w:val="40"/>
+          <w:szCs w:val="40"/>
+        </w:rPr>
+        <w:t>python 3.6</w:t>
+      </w:r>
+    </w:p>
+    <w:p>
+      <w:pPr>
+        <w:rPr>
+          <w:color w:val="FF0000"/>
+          <w:sz w:val="28"/>
+          <w:szCs w:val="28"/>
+        </w:rPr>
+      </w:pPr>
+      <w:r>
+        <w:rPr>
+          <w:rFonts w:hint="eastAsia"/>
+          <w:color w:val="FF0000"/>
+          <w:sz w:val="28"/>
+          <w:szCs w:val="28"/>
+        </w:rPr>
+        <w:t>建好該環境後</w:t>
+      </w:r>
+    </w:p>
+    <w:p>
+      <w:pPr>
+        <w:rPr>
+          <w:color w:val="FF0000"/>
+          <w:sz w:val="28"/>
+          <w:szCs w:val="28"/>
+        </w:rPr>
+      </w:pPr>
+      <w:proofErr w:type="spellStart"/>
+      <w:r>
+        <w:rPr>
+          <w:color w:val="FF0000"/>
+          <w:sz w:val="28"/>
+          <w:szCs w:val="28"/>
+        </w:rPr>
+        <w:t>Pipenv</w:t>
+      </w:r>
+      <w:proofErr w:type="spellEnd"/>
+      <w:r>
+        <w:rPr>
+          <w:color w:val="FF0000"/>
+          <w:sz w:val="28"/>
+          <w:szCs w:val="28"/>
+        </w:rPr>
+        <w:t xml:space="preserve"> shell </w:t>
+      </w:r>
+      <w:r>
+        <w:rPr>
+          <w:rFonts w:hint="eastAsia"/>
+          <w:color w:val="FF0000"/>
+          <w:sz w:val="28"/>
+          <w:szCs w:val="28"/>
+        </w:rPr>
+        <w:t>進入該虛擬環境</w:t>
+      </w:r>
+    </w:p>
+    <w:p>
+      <w:pPr>
+        <w:rPr>
+          <w:color w:val="FF0000"/>
+          <w:sz w:val="28"/>
+          <w:szCs w:val="28"/>
+        </w:rPr>
+      </w:pPr>
+      <w:r>
+        <w:rPr>
+          <w:rFonts w:hint="eastAsia"/>
+          <w:color w:val="FF0000"/>
+          <w:sz w:val="28"/>
+          <w:szCs w:val="28"/>
+        </w:rPr>
+        <w:t>再輸入</w:t>
+      </w:r>
+      <w:proofErr w:type="spellStart"/>
+      <w:r>
+        <w:rPr>
+          <w:rFonts w:hint="eastAsia"/>
+          <w:color w:val="FF0000"/>
+          <w:sz w:val="40"/>
+          <w:szCs w:val="40"/>
+        </w:rPr>
+        <w:t>p</w:t>
+      </w:r>
+      <w:r>
+        <w:rPr>
+          <w:color w:val="FF0000"/>
+          <w:sz w:val="40"/>
+          <w:szCs w:val="40"/>
+        </w:rPr>
+        <w:t>ip</w:t>
+      </w:r>
+      <w:r>
+        <w:rPr>
+          <w:color w:val="FF0000"/>
+          <w:sz w:val="40"/>
+          <w:szCs w:val="40"/>
+        </w:rPr>
+        <w:t>env</w:t>
+      </w:r>
+      <w:proofErr w:type="spellEnd"/>
+      <w:r>
+        <w:rPr>
+          <w:color w:val="FF0000"/>
+          <w:sz w:val="40"/>
+          <w:szCs w:val="40"/>
+        </w:rPr>
+        <w:t xml:space="preserve"> install </w:t>
+      </w:r>
+      <w:proofErr w:type="spellStart"/>
+      <w:r>
+        <w:rPr>
+          <w:color w:val="FF0000"/>
+          <w:sz w:val="40"/>
+          <w:szCs w:val="40"/>
+        </w:rPr>
+        <w:t>tensorflow</w:t>
+      </w:r>
+      <w:proofErr w:type="spellEnd"/>
+      <w:r>
+        <w:rPr>
+          <w:rFonts w:hint="eastAsia"/>
+          <w:color w:val="FF0000"/>
+          <w:sz w:val="28"/>
+          <w:szCs w:val="28"/>
+        </w:rPr>
+        <w:t>即可</w:t>
+      </w:r>
+      <w:r>
+        <w:rPr>
+          <w:rFonts w:hint="eastAsia"/>
+          <w:color w:val="FF0000"/>
+          <w:sz w:val="28"/>
+          <w:szCs w:val="28"/>
+        </w:rPr>
+        <w:t>!!!!</w:t>
+      </w:r>
+    </w:p>
+    <w:p>
+      <w:pPr>
+        <w:rPr>
+          <w:color w:val="FF0000"/>
+          <w:sz w:val="28"/>
+          <w:szCs w:val="28"/>
+        </w:rPr>
+      </w:pPr>
+    </w:p>
+    <w:p>
+      <w:pPr>
+        <w:rPr>
+          <w:color w:val="FF0000"/>
+          <w:sz w:val="28"/>
+          <w:szCs w:val="28"/>
+        </w:rPr>
+      </w:pPr>
+    </w:p>
+    <w:p>
+      <w:pPr>
+        <w:rPr>
+          <w:color w:val="FF0000"/>
+          <w:sz w:val="28"/>
+          <w:szCs w:val="28"/>
+        </w:rPr>
+      </w:pPr>
+    </w:p>
+    <w:p>
+      <w:pPr>
+        <w:rPr>
+          <w:sz w:val="28"/>
+          <w:szCs w:val="28"/>
+        </w:rPr>
+      </w:pPr>
+    </w:p>
+    <w:p>
+      <w:pPr>
+        <w:rPr>
+          <w:sz w:val="28"/>
+          <w:szCs w:val="28"/>
+        </w:rPr>
+      </w:pPr>
+      <w:r>
+        <w:rPr>
+          <w:rFonts w:hint="eastAsia"/>
+          <w:sz w:val="28"/>
+          <w:szCs w:val="28"/>
+        </w:rPr>
+        <w:t>確認是否安裝好了</w:t>
+      </w:r>
+    </w:p>
+    <w:p>
+      <w:pPr>
+        <w:rPr>
+          <w:sz w:val="28"/>
+          <w:szCs w:val="28"/>
+        </w:rPr>
+      </w:pPr>
+      <w:r>
+        <w:rPr>
+          <w:rFonts w:hint="eastAsia"/>
+          <w:sz w:val="28"/>
+          <w:szCs w:val="28"/>
+        </w:rPr>
+        <w:t>輸入</w:t>
+      </w:r>
+      <w:r>
+        <w:rPr>
+          <w:rFonts w:hint="eastAsia"/>
+          <w:sz w:val="28"/>
+          <w:szCs w:val="28"/>
+        </w:rPr>
+        <w:t>p</w:t>
+      </w:r>
+      <w:r>
+        <w:rPr>
+          <w:sz w:val="28"/>
+          <w:szCs w:val="28"/>
+        </w:rPr>
+        <w:t xml:space="preserve">ython </w:t>
+      </w:r>
+      <w:r>
+        <w:rPr>
+          <w:rFonts w:hint="eastAsia"/>
+          <w:sz w:val="28"/>
+          <w:szCs w:val="28"/>
+        </w:rPr>
+        <w:t>進</w:t>
+      </w:r>
+      <w:r>
+        <w:rPr>
+          <w:rFonts w:hint="eastAsia"/>
+          <w:sz w:val="28"/>
+          <w:szCs w:val="28"/>
+        </w:rPr>
+        <w:t>s</w:t>
+      </w:r>
+      <w:r>
+        <w:rPr>
+          <w:sz w:val="28"/>
+          <w:szCs w:val="28"/>
+        </w:rPr>
+        <w:t>hell</w:t>
+      </w:r>
+    </w:p>
+    <w:p>
+      <w:pPr>
+        <w:rPr>
+          <w:sz w:val="28"/>
+          <w:szCs w:val="28"/>
+        </w:rPr>
+      </w:pPr>
+      <w:r>
+        <w:rPr>
+          <w:rFonts w:hint="eastAsia"/>
+          <w:sz w:val="28"/>
+          <w:szCs w:val="28"/>
+        </w:rPr>
+        <w:t>打上</w:t>
+      </w:r>
+      <w:r>
+        <w:rPr>
+          <w:rFonts w:hint="eastAsia"/>
+          <w:sz w:val="28"/>
+          <w:szCs w:val="28"/>
+        </w:rPr>
+        <w:t>i</w:t>
+      </w:r>
+      <w:r>
+        <w:rPr>
+          <w:sz w:val="28"/>
+          <w:szCs w:val="28"/>
+        </w:rPr>
+        <w:t xml:space="preserve">mport </w:t>
+      </w:r>
+      <w:proofErr w:type="spellStart"/>
+      <w:r>
+        <w:rPr>
+          <w:sz w:val="28"/>
+          <w:szCs w:val="28"/>
+        </w:rPr>
+        <w:t>tensorflow</w:t>
+      </w:r>
+      <w:proofErr w:type="spellEnd"/>
+    </w:p>
+    <w:p>
+      <w:pPr>
+        <w:rPr>
+          <w:sz w:val="28"/>
+          <w:szCs w:val="28"/>
+        </w:rPr>
+      </w:pPr>
+      <w:r>
+        <w:rPr>
+          <w:noProof/>
+          <w:sz w:val="28"/>
+          <w:szCs w:val="28"/>
+        </w:rPr>
+        <w:drawing>
+          <wp:inline distT="0" distB="0" distL="0" distR="0" wp14:anchorId="0DF4F8CD" wp14:editId="47267F57">
+            <wp:extent cx="5274310" cy="1274445"/>
+            <wp:effectExtent l="0" t="0" r="2540" b="1905"/>
+            <wp:docPr id="4" name="圖片 4" descr="C:\Users\user\AppData\Local\Temp\1542463589(1).png"/>
+            <wp:cNvGraphicFramePr>
+              <a:graphicFrameLocks xmlns:a="http://schemas.openxmlformats.org/drawingml/2006/main" noChangeAspect="1"/>
+            </wp:cNvGraphicFramePr>
+            <a:graphic xmlns:a="http://schemas.openxmlformats.org/drawingml/2006/main">
+              <a:graphicData uri="http://schemas.openxmlformats.org/drawingml/2006/picture">
+                <pic:pic xmlns:pic="http://schemas.openxmlformats.org/drawingml/2006/picture">
+                  <pic:nvPicPr>
+                    <pic:cNvPr id="0" name="Picture 1" descr="C:\Users\user\AppData\Local\Temp\1542463589(1).png"/>
+                    <pic:cNvPicPr>
+                      <a:picLocks noChangeAspect="1" noChangeArrowheads="1"/>
+                    </pic:cNvPicPr>
+                  </pic:nvPicPr>
+                  <pic:blipFill>
+                    <a:blip r:embed="rId9">
+                      <a:extLst>
+                        <a:ext uri="{28A0092B-C50C-407E-A947-70E740481C1C}">
+                          <a14:useLocalDpi xmlns:a14="http://schemas.microsoft.com/office/drawing/2010/main" val="0"/>
+                        </a:ext>
+                      </a:extLst>
+                    </a:blip>
+                    <a:srcRect/>
+                    <a:stretch>
+                      <a:fillRect/>
+                    </a:stretch>
+                  </pic:blipFill>
+                  <pic:spPr bwMode="auto">
+                    <a:xfrm>
+                      <a:off x="0" y="0"/>
+                      <a:ext cx="5274310" cy="1274445"/>
+                    </a:xfrm>
+                    <a:prstGeom prst="rect">
+                      <a:avLst/>
+                    </a:prstGeom>
+                    <a:noFill/>
+                    <a:ln>
+                      <a:noFill/>
+                    </a:ln>
+                  </pic:spPr>
+                </pic:pic>
+              </a:graphicData>
+            </a:graphic>
+          </wp:inline>
+        </w:drawing>
+      </w:r>
+    </w:p>
+    <w:p>
+      <w:pPr>
+        <w:rPr>
+          <w:rFonts w:hint="eastAsia"/>
+          <w:sz w:val="28"/>
+          <w:szCs w:val="28"/>
+        </w:rPr>
+      </w:pPr>
+      <w:r>
+        <w:rPr>
+          <w:rFonts w:hint="eastAsia"/>
+          <w:sz w:val="28"/>
+          <w:szCs w:val="28"/>
+        </w:rPr>
+        <w:t>正常</w:t>
+      </w:r>
+      <w:r>
+        <w:rPr>
+          <w:rFonts w:hint="eastAsia"/>
+          <w:sz w:val="28"/>
+          <w:szCs w:val="28"/>
+        </w:rPr>
+        <w:t>利用虛擬環境裝</w:t>
+      </w:r>
       <w:bookmarkStart w:id="0" w:name="_GoBack"/>
       <w:bookmarkEnd w:id="0"/>
-    </w:p>
-    <w:p>
-      <w:pPr>
-        <w:rPr>
-          <w:color w:val="FF0000"/>
-          <w:sz w:val="40"/>
-          <w:szCs w:val="40"/>
-        </w:rPr>
-      </w:pPr>
-      <w:r>
-        <w:rPr>
-          <w:rFonts w:hint="eastAsia"/>
-          <w:color w:val="FF0000"/>
-          <w:sz w:val="28"/>
-          <w:szCs w:val="28"/>
-        </w:rPr>
-        <w:t>再到該專案</w:t>
-      </w:r>
-      <w:r>
-        <w:rPr>
-          <w:rFonts w:hint="eastAsia"/>
-          <w:color w:val="FF0000"/>
-          <w:sz w:val="28"/>
-          <w:szCs w:val="28"/>
-        </w:rPr>
-        <w:t xml:space="preserve">  </w:t>
-      </w:r>
-      <w:proofErr w:type="spellStart"/>
-      <w:r>
-        <w:rPr>
-          <w:color w:val="FF0000"/>
-          <w:sz w:val="40"/>
-          <w:szCs w:val="40"/>
-        </w:rPr>
-        <w:t>pipenv</w:t>
-      </w:r>
-      <w:proofErr w:type="spellEnd"/>
-      <w:r>
-        <w:rPr>
-          <w:color w:val="FF0000"/>
-          <w:sz w:val="40"/>
-          <w:szCs w:val="40"/>
-        </w:rPr>
-        <w:t xml:space="preserve"> </w:t>
-      </w:r>
-      <w:proofErr w:type="gramStart"/>
-      <w:r>
-        <w:rPr>
-          <w:color w:val="FF0000"/>
-          <w:sz w:val="40"/>
-          <w:szCs w:val="40"/>
-        </w:rPr>
-        <w:t>–</w:t>
-      </w:r>
-      <w:proofErr w:type="gramEnd"/>
-      <w:r>
-        <w:rPr>
-          <w:color w:val="FF0000"/>
-          <w:sz w:val="40"/>
-          <w:szCs w:val="40"/>
-        </w:rPr>
-        <w:t>python 3.6</w:t>
-      </w:r>
-    </w:p>
-    <w:p>
-      <w:pPr>
-        <w:rPr>
-          <w:color w:val="FF0000"/>
-          <w:sz w:val="28"/>
-          <w:szCs w:val="28"/>
-        </w:rPr>
-      </w:pPr>
-      <w:r>
-        <w:rPr>
-          <w:rFonts w:hint="eastAsia"/>
-          <w:color w:val="FF0000"/>
-          <w:sz w:val="28"/>
-          <w:szCs w:val="28"/>
-        </w:rPr>
-        <w:t>建好該環境後</w:t>
-      </w:r>
-    </w:p>
-    <w:p>
-      <w:pPr>
-        <w:rPr>
-          <w:color w:val="FF0000"/>
-          <w:sz w:val="28"/>
-          <w:szCs w:val="28"/>
-        </w:rPr>
-      </w:pPr>
-      <w:proofErr w:type="spellStart"/>
-      <w:r>
-        <w:rPr>
-          <w:color w:val="FF0000"/>
-          <w:sz w:val="28"/>
-          <w:szCs w:val="28"/>
-        </w:rPr>
-        <w:t>Pipenv</w:t>
-      </w:r>
-      <w:proofErr w:type="spellEnd"/>
-      <w:r>
-        <w:rPr>
-          <w:color w:val="FF0000"/>
-          <w:sz w:val="28"/>
-          <w:szCs w:val="28"/>
-        </w:rPr>
-        <w:t xml:space="preserve"> shell </w:t>
-      </w:r>
-      <w:r>
-        <w:rPr>
-          <w:rFonts w:hint="eastAsia"/>
-          <w:color w:val="FF0000"/>
-          <w:sz w:val="28"/>
-          <w:szCs w:val="28"/>
-        </w:rPr>
-        <w:t>進入該虛擬環境</w:t>
-      </w:r>
-    </w:p>
-    <w:p>
-      <w:pPr>
-        <w:rPr>
-          <w:color w:val="FF0000"/>
-          <w:sz w:val="28"/>
-          <w:szCs w:val="28"/>
-        </w:rPr>
-      </w:pPr>
-      <w:r>
-        <w:rPr>
-          <w:rFonts w:hint="eastAsia"/>
-          <w:color w:val="FF0000"/>
-          <w:sz w:val="28"/>
-          <w:szCs w:val="28"/>
-        </w:rPr>
-        <w:t>再輸入</w:t>
-      </w:r>
-      <w:proofErr w:type="spellStart"/>
-      <w:r>
-        <w:rPr>
-          <w:rFonts w:hint="eastAsia"/>
-          <w:color w:val="FF0000"/>
-          <w:sz w:val="40"/>
-          <w:szCs w:val="40"/>
-        </w:rPr>
-        <w:t>p</w:t>
-      </w:r>
-      <w:r>
-        <w:rPr>
-          <w:color w:val="FF0000"/>
-          <w:sz w:val="40"/>
-          <w:szCs w:val="40"/>
-        </w:rPr>
-        <w:t>ip</w:t>
-      </w:r>
-      <w:r>
-        <w:rPr>
-          <w:color w:val="FF0000"/>
-          <w:sz w:val="40"/>
-          <w:szCs w:val="40"/>
-        </w:rPr>
-        <w:t>env</w:t>
-      </w:r>
-      <w:proofErr w:type="spellEnd"/>
-      <w:r>
-        <w:rPr>
-          <w:color w:val="FF0000"/>
-          <w:sz w:val="40"/>
-          <w:szCs w:val="40"/>
-        </w:rPr>
-        <w:t xml:space="preserve"> install </w:t>
-      </w:r>
-      <w:proofErr w:type="spellStart"/>
-      <w:r>
-        <w:rPr>
-          <w:color w:val="FF0000"/>
-          <w:sz w:val="40"/>
-          <w:szCs w:val="40"/>
-        </w:rPr>
-        <w:t>tensorflow</w:t>
-      </w:r>
-      <w:proofErr w:type="spellEnd"/>
-      <w:r>
-        <w:rPr>
-          <w:rFonts w:hint="eastAsia"/>
-          <w:color w:val="FF0000"/>
-          <w:sz w:val="28"/>
-          <w:szCs w:val="28"/>
-        </w:rPr>
-        <w:t>即可</w:t>
-      </w:r>
-      <w:r>
-        <w:rPr>
-          <w:rFonts w:hint="eastAsia"/>
-          <w:color w:val="FF0000"/>
-          <w:sz w:val="28"/>
-          <w:szCs w:val="28"/>
-        </w:rPr>
-        <w:t>!!!!</w:t>
+      <w:r>
+        <w:rPr>
+          <w:rFonts w:hint="eastAsia"/>
+          <w:sz w:val="28"/>
+          <w:szCs w:val="28"/>
+        </w:rPr>
+        <w:t>成功</w:t>
       </w:r>
     </w:p>
     <w:sectPr>

</xml_diff>